<commit_message>
all mains have as input param file
</commit_message>
<xml_diff>
--- a/supervised/src/main/resources/egros3-analysis-progress.docx
+++ b/supervised/src/main/resources/egros3-analysis-progress.docx
@@ -1160,6 +1160,42 @@
           <w:szCs w:val="24"/>
         </w:rPr>
         <w:t xml:space="preserve"> The time needed to train and test the same data set is recorded for each algorithm and plotted for the two sets (sat.arff amd wine-white.arff)</w:t>
+      </w:r>
+    </w:p>
+    <w:p>
+      <w:pPr>
+        <w:pStyle w:val="ListParagraph"/>
+        <w:rPr>
+          <w:sz w:val="24"/>
+          <w:szCs w:val="24"/>
+        </w:rPr>
+      </w:pPr>
+      <w:r>
+        <w:rPr>
+          <w:sz w:val="24"/>
+          <w:szCs w:val="24"/>
+        </w:rPr>
+        <w:t>Parameters to run:</w:t>
+      </w:r>
+    </w:p>
+    <w:p>
+      <w:pPr>
+        <w:pStyle w:val="ListParagraph"/>
+        <w:numPr>
+          <w:ilvl w:val="0"/>
+          <w:numId w:val="4"/>
+        </w:numPr>
+        <w:rPr>
+          <w:sz w:val="24"/>
+          <w:szCs w:val="24"/>
+        </w:rPr>
+      </w:pPr>
+      <w:r>
+        <w:rPr>
+          <w:sz w:val="24"/>
+          <w:szCs w:val="24"/>
+        </w:rPr>
+        <w:t>file: data set file; if a value different than sat.arff or wine-white.arff is provided, the classifiers used have default parameters, instead of “best” ones.</w:t>
       </w:r>
     </w:p>
     <w:p>

</xml_diff>